<commit_message>
Modify build_zip.sh to output in current directory and update Windows scripts
Co-authored-by: TLX542 <146343079+TLX542@users.noreply.github.com>
</commit_message>
<xml_diff>
--- a/README.docx
+++ b/README.docx
@@ -342,7 +342,7 @@
         <w:rPr>
           <w:rStyle w:val="NormalTok"/>
         </w:rPr>
-        <w:t xml:space="preserve"> +x build_presentation.sh</w:t>
+        <w:t xml:space="preserve"> +x build_zip.sh</w:t>
       </w:r>
       <w:r>
         <w:br/>
@@ -363,7 +363,7 @@
         <w:rPr>
           <w:rStyle w:val="ExtensionTok"/>
         </w:rPr>
-        <w:t xml:space="preserve">./build_presentation.sh</w:t>
+        <w:t xml:space="preserve">./build_zip.sh</w:t>
       </w:r>
     </w:p>
     <w:p>
@@ -583,7 +583,7 @@
         <w:rPr>
           <w:rStyle w:val="NormalTok"/>
         </w:rPr>
-        <w:t xml:space="preserve"> build_presentation.sh</w:t>
+        <w:t xml:space="preserve"> build_zip.sh</w:t>
       </w:r>
     </w:p>
     <w:p>
@@ -607,7 +607,7 @@
         <w:rPr>
           <w:rStyle w:val="VerbatimChar"/>
         </w:rPr>
-        <w:t xml:space="preserve">build_presentation.sh</w:t>
+        <w:t xml:space="preserve">build_zip.sh</w:t>
       </w:r>
       <w:r>
         <w:t xml:space="preserve">). Ils vérifient d’abord si</w:t>
@@ -724,20 +724,21 @@
     </w:p>
     <w:p>
       <w:pPr>
-        <w:pStyle w:val="BlockText"/>
+        <w:numPr>
+          <w:ilvl w:val="0"/>
+          <w:numId w:val="1003"/>
+        </w:numPr>
+        <w:pStyle w:val="Compact"/>
       </w:pPr>
       <w:r>
         <w:rPr>
           <w:bCs/>
           <w:b/>
         </w:rPr>
-        <w:t xml:space="preserve">Important</w:t>
-      </w:r>
-      <w:r>
-        <w:t xml:space="preserve"> </w:t>
-      </w:r>
-      <w:r>
-        <w:t xml:space="preserve">: Les fichiers sont générés</w:t>
+        <w:t xml:space="preserve">GeoRace_ppt.md</w:t>
+      </w:r>
+      <w:r>
+        <w:t xml:space="preserve">,</w:t>
       </w:r>
       <w:r>
         <w:t xml:space="preserve"> </w:t>
@@ -747,6 +748,37 @@
           <w:bCs/>
           <w:b/>
         </w:rPr>
+        <w:t xml:space="preserve">GeoRace.md</w:t>
+      </w:r>
+      <w:r>
+        <w:t xml:space="preserve">, etc. : Fichiers markdown intermédiaires</w:t>
+      </w:r>
+    </w:p>
+    <w:p>
+      <w:pPr>
+        <w:pStyle w:val="BlockText"/>
+      </w:pPr>
+      <w:r>
+        <w:rPr>
+          <w:bCs/>
+          <w:b/>
+        </w:rPr>
+        <w:t xml:space="preserve">Important</w:t>
+      </w:r>
+      <w:r>
+        <w:t xml:space="preserve"> </w:t>
+      </w:r>
+      <w:r>
+        <w:t xml:space="preserve">: Les fichiers sont générés</w:t>
+      </w:r>
+      <w:r>
+        <w:t xml:space="preserve"> </w:t>
+      </w:r>
+      <w:r>
+        <w:rPr>
+          <w:bCs/>
+          <w:b/>
+        </w:rPr>
         <w:t xml:space="preserve">dans le même répertoire</w:t>
       </w:r>
       <w:r>
@@ -754,6 +786,39 @@
       </w:r>
       <w:r>
         <w:t xml:space="preserve">que les scripts (pas dans un dossier séparé, pas dans un ZIP). Cela facilite la révision par le jury.</w:t>
+      </w:r>
+    </w:p>
+    <w:p>
+      <w:pPr>
+        <w:pStyle w:val="BlockText"/>
+      </w:pPr>
+      <w:r>
+        <w:rPr>
+          <w:bCs/>
+          <w:b/>
+        </w:rPr>
+        <w:t xml:space="preserve">Note</w:t>
+      </w:r>
+      <w:r>
+        <w:t xml:space="preserve"> </w:t>
+      </w:r>
+      <w:r>
+        <w:t xml:space="preserve">: Le script</w:t>
+      </w:r>
+      <w:r>
+        <w:t xml:space="preserve"> </w:t>
+      </w:r>
+      <w:r>
+        <w:rPr>
+          <w:rStyle w:val="VerbatimChar"/>
+        </w:rPr>
+        <w:t xml:space="preserve">build_zip.sh</w:t>
+      </w:r>
+      <w:r>
+        <w:t xml:space="preserve"> </w:t>
+      </w:r>
+      <w:r>
+        <w:t xml:space="preserve">a été modifié pour ne plus créer de fichier ZIP. Il génère maintenant tous les fichiers directement dans le répertoire courant.</w:t>
       </w:r>
     </w:p>
     <w:bookmarkEnd w:id="26"/>
@@ -1313,7 +1378,7 @@
         <w:rPr>
           <w:rStyle w:val="VerbatimChar"/>
         </w:rPr>
-        <w:t xml:space="preserve">build_presentation.sh</w:t>
+        <w:t xml:space="preserve">build_zip.sh</w:t>
       </w:r>
       <w:r>
         <w:t xml:space="preserve"> </w:t>
@@ -1383,6 +1448,30 @@
       </w:pPr>
       <w:r>
         <w:t xml:space="preserve">☐ Confirmer que la stratégie d’acquisition est concrète et actionnable</w:t>
+      </w:r>
+    </w:p>
+    <w:p>
+      <w:pPr>
+        <w:numPr>
+          <w:ilvl w:val="0"/>
+          <w:numId w:val="1008"/>
+        </w:numPr>
+        <w:pStyle w:val="Compact"/>
+      </w:pPr>
+      <w:r>
+        <w:t xml:space="preserve">☐ Vérifier que le script ne crée plus de fichier ZIP</w:t>
+      </w:r>
+      <w:r>
+        <w:t xml:space="preserve"> </w:t>
+      </w:r>
+      <w:r>
+        <w:t xml:space="preserve">“</w:t>
+      </w:r>
+      <w:r>
+        <w:t xml:space="preserve">GeoRace_documents_bundle.zip</w:t>
+      </w:r>
+      <w:r>
+        <w:t xml:space="preserve">”</w:t>
       </w:r>
     </w:p>
     <w:bookmarkEnd w:id="33"/>

</xml_diff>